<commit_message>
Highlight PFN in App Services manual
</commit_message>
<xml_diff>
--- a/06. v2. MPC & App Services without Cortana/06. Lab B. App Services.docx
+++ b/06. v2. MPC & App Services without Cortana/06. Lab B. App Services.docx
@@ -1388,6 +1388,7 @@
         </w:placeholder>
         <w:text/>
       </w:sdtPr>
+      <w:sdtEndPr/>
       <w:sdtContent>
         <w:p>
           <w:pPr>
@@ -2226,14 +2227,27 @@
       <w:r>
         <w:t xml:space="preserve">Figure </w:t>
       </w:r>
-      <w:fldSimple w:instr=" SEQ Figure \* ARABIC ">
-        <w:r>
-          <w:rPr>
-            <w:noProof/>
-          </w:rPr>
-          <w:t>1</w:t>
-        </w:r>
-      </w:fldSimple>
+      <w:r>
+        <w:fldChar w:fldCharType="begin"/>
+      </w:r>
+      <w:r>
+        <w:instrText xml:space="preserve"> SEQ Figure \* ARABIC </w:instrText>
+      </w:r>
+      <w:r>
+        <w:fldChar w:fldCharType="separate"/>
+      </w:r>
+      <w:r>
+        <w:rPr>
+          <w:noProof/>
+        </w:rPr>
+        <w:t>1</w:t>
+      </w:r>
+      <w:r>
+        <w:rPr>
+          <w:noProof/>
+        </w:rPr>
+        <w:fldChar w:fldCharType="end"/>
+      </w:r>
     </w:p>
     <w:p>
       <w:pPr>
@@ -2446,14 +2460,27 @@
       <w:r>
         <w:t xml:space="preserve">Figure </w:t>
       </w:r>
-      <w:fldSimple w:instr=" SEQ Figure \* ARABIC ">
-        <w:r>
-          <w:rPr>
-            <w:noProof/>
-          </w:rPr>
-          <w:t>2</w:t>
-        </w:r>
-      </w:fldSimple>
+      <w:r>
+        <w:fldChar w:fldCharType="begin"/>
+      </w:r>
+      <w:r>
+        <w:instrText xml:space="preserve"> SEQ Figure \* ARABIC </w:instrText>
+      </w:r>
+      <w:r>
+        <w:fldChar w:fldCharType="separate"/>
+      </w:r>
+      <w:r>
+        <w:rPr>
+          <w:noProof/>
+        </w:rPr>
+        <w:t>2</w:t>
+      </w:r>
+      <w:r>
+        <w:rPr>
+          <w:noProof/>
+        </w:rPr>
+        <w:fldChar w:fldCharType="end"/>
+      </w:r>
     </w:p>
     <w:p>
       <w:pPr>
@@ -2575,14 +2602,27 @@
       <w:r>
         <w:t xml:space="preserve">Figure </w:t>
       </w:r>
-      <w:fldSimple w:instr=" SEQ Figure \* ARABIC ">
-        <w:r>
-          <w:rPr>
-            <w:noProof/>
-          </w:rPr>
-          <w:t>3</w:t>
-        </w:r>
-      </w:fldSimple>
+      <w:r>
+        <w:fldChar w:fldCharType="begin"/>
+      </w:r>
+      <w:r>
+        <w:instrText xml:space="preserve"> SEQ Figure \* ARABIC </w:instrText>
+      </w:r>
+      <w:r>
+        <w:fldChar w:fldCharType="separate"/>
+      </w:r>
+      <w:r>
+        <w:rPr>
+          <w:noProof/>
+        </w:rPr>
+        <w:t>3</w:t>
+      </w:r>
+      <w:r>
+        <w:rPr>
+          <w:noProof/>
+        </w:rPr>
+        <w:fldChar w:fldCharType="end"/>
+      </w:r>
     </w:p>
     <w:p>
       <w:pPr>
@@ -4199,14 +4239,27 @@
       <w:r>
         <w:t xml:space="preserve">Figure </w:t>
       </w:r>
-      <w:fldSimple w:instr=" SEQ Figure \* ARABIC ">
-        <w:r>
-          <w:rPr>
-            <w:noProof/>
-          </w:rPr>
-          <w:t>4</w:t>
-        </w:r>
-      </w:fldSimple>
+      <w:r>
+        <w:fldChar w:fldCharType="begin"/>
+      </w:r>
+      <w:r>
+        <w:instrText xml:space="preserve"> SEQ Figure \* ARABIC </w:instrText>
+      </w:r>
+      <w:r>
+        <w:fldChar w:fldCharType="separate"/>
+      </w:r>
+      <w:r>
+        <w:rPr>
+          <w:noProof/>
+        </w:rPr>
+        <w:t>4</w:t>
+      </w:r>
+      <w:r>
+        <w:rPr>
+          <w:noProof/>
+        </w:rPr>
+        <w:fldChar w:fldCharType="end"/>
+      </w:r>
     </w:p>
     <w:p>
       <w:pPr>
@@ -4338,14 +4391,27 @@
       <w:r>
         <w:t xml:space="preserve">Figure </w:t>
       </w:r>
-      <w:fldSimple w:instr=" SEQ Figure \* ARABIC ">
-        <w:r>
-          <w:rPr>
-            <w:noProof/>
-          </w:rPr>
-          <w:t>5</w:t>
-        </w:r>
-      </w:fldSimple>
+      <w:r>
+        <w:fldChar w:fldCharType="begin"/>
+      </w:r>
+      <w:r>
+        <w:instrText xml:space="preserve"> SEQ Figure \* ARABIC </w:instrText>
+      </w:r>
+      <w:r>
+        <w:fldChar w:fldCharType="separate"/>
+      </w:r>
+      <w:r>
+        <w:rPr>
+          <w:noProof/>
+        </w:rPr>
+        <w:t>5</w:t>
+      </w:r>
+      <w:r>
+        <w:rPr>
+          <w:noProof/>
+        </w:rPr>
+        <w:fldChar w:fldCharType="end"/>
+      </w:r>
     </w:p>
     <w:p>
       <w:pPr>
@@ -4415,6 +4481,7 @@
         </w:placeholder>
         <w:text/>
       </w:sdtPr>
+      <w:sdtEndPr/>
       <w:sdtContent>
         <w:p>
           <w:pPr>
@@ -4660,14 +4727,27 @@
       <w:r>
         <w:t xml:space="preserve">Figure </w:t>
       </w:r>
-      <w:fldSimple w:instr=" SEQ Figure \* ARABIC ">
-        <w:r>
-          <w:rPr>
-            <w:noProof/>
-          </w:rPr>
-          <w:t>6</w:t>
-        </w:r>
-      </w:fldSimple>
+      <w:r>
+        <w:fldChar w:fldCharType="begin"/>
+      </w:r>
+      <w:r>
+        <w:instrText xml:space="preserve"> SEQ Figure \* ARABIC </w:instrText>
+      </w:r>
+      <w:r>
+        <w:fldChar w:fldCharType="separate"/>
+      </w:r>
+      <w:r>
+        <w:rPr>
+          <w:noProof/>
+        </w:rPr>
+        <w:t>6</w:t>
+      </w:r>
+      <w:r>
+        <w:rPr>
+          <w:noProof/>
+        </w:rPr>
+        <w:fldChar w:fldCharType="end"/>
+      </w:r>
     </w:p>
     <w:p>
       <w:pPr>
@@ -4790,14 +4870,27 @@
       <w:r>
         <w:t xml:space="preserve">Figure </w:t>
       </w:r>
-      <w:fldSimple w:instr=" SEQ Figure \* ARABIC ">
-        <w:r>
-          <w:rPr>
-            <w:noProof/>
-          </w:rPr>
-          <w:t>7</w:t>
-        </w:r>
-      </w:fldSimple>
+      <w:r>
+        <w:fldChar w:fldCharType="begin"/>
+      </w:r>
+      <w:r>
+        <w:instrText xml:space="preserve"> SEQ Figure \* ARABIC </w:instrText>
+      </w:r>
+      <w:r>
+        <w:fldChar w:fldCharType="separate"/>
+      </w:r>
+      <w:r>
+        <w:rPr>
+          <w:noProof/>
+        </w:rPr>
+        <w:t>7</w:t>
+      </w:r>
+      <w:r>
+        <w:rPr>
+          <w:noProof/>
+        </w:rPr>
+        <w:fldChar w:fldCharType="end"/>
+      </w:r>
     </w:p>
     <w:p>
       <w:pPr>
@@ -4874,14 +4967,27 @@
       <w:r>
         <w:t xml:space="preserve">Figure </w:t>
       </w:r>
-      <w:fldSimple w:instr=" SEQ Figure \* ARABIC ">
-        <w:r>
-          <w:rPr>
-            <w:noProof/>
-          </w:rPr>
-          <w:t>8</w:t>
-        </w:r>
-      </w:fldSimple>
+      <w:r>
+        <w:fldChar w:fldCharType="begin"/>
+      </w:r>
+      <w:r>
+        <w:instrText xml:space="preserve"> SEQ Figure \* ARABIC </w:instrText>
+      </w:r>
+      <w:r>
+        <w:fldChar w:fldCharType="separate"/>
+      </w:r>
+      <w:r>
+        <w:rPr>
+          <w:noProof/>
+        </w:rPr>
+        <w:t>8</w:t>
+      </w:r>
+      <w:r>
+        <w:rPr>
+          <w:noProof/>
+        </w:rPr>
+        <w:fldChar w:fldCharType="end"/>
+      </w:r>
     </w:p>
     <w:p>
       <w:pPr>
@@ -5663,15 +5769,16 @@
         <w:ind w:left="720"/>
         <w:outlineLvl w:val="9"/>
       </w:pPr>
+      <w:bookmarkStart w:id="16" w:name="_GoBack"/>
       <w:r>
         <w:rPr>
           <w:noProof/>
           <w:lang w:val="en-GB" w:eastAsia="en-GB"/>
         </w:rPr>
         <w:drawing>
-          <wp:inline distT="0" distB="0" distL="0" distR="0" wp14:anchorId="39F0D937" wp14:editId="11E78EA1">
-            <wp:extent cx="5047023" cy="2614468"/>
-            <wp:effectExtent l="0" t="0" r="7620" b="1905"/>
+          <wp:inline distT="0" distB="0" distL="0" distR="0" wp14:anchorId="39F0D937" wp14:editId="419E2E2A">
+            <wp:extent cx="5047023" cy="2614467"/>
+            <wp:effectExtent l="0" t="0" r="1270" b="0"/>
             <wp:docPr id="8" name="Picture 8"/>
             <wp:cNvGraphicFramePr>
               <a:graphicFrameLocks xmlns:a="http://schemas.openxmlformats.org/drawingml/2006/main" noChangeAspect="1"/>
@@ -5698,7 +5805,7 @@
                   <pic:spPr>
                     <a:xfrm>
                       <a:off x="0" y="0"/>
-                      <a:ext cx="5047023" cy="2614468"/>
+                      <a:ext cx="5047023" cy="2614467"/>
                     </a:xfrm>
                     <a:prstGeom prst="rect">
                       <a:avLst/>
@@ -5710,6 +5817,7 @@
           </wp:inline>
         </w:drawing>
       </w:r>
+      <w:bookmarkEnd w:id="16"/>
     </w:p>
     <w:p>
       <w:pPr>
@@ -5718,14 +5826,27 @@
       <w:r>
         <w:t xml:space="preserve">Figure </w:t>
       </w:r>
-      <w:fldSimple w:instr=" SEQ Figure \* ARABIC ">
-        <w:r>
-          <w:rPr>
-            <w:noProof/>
-          </w:rPr>
-          <w:t>9</w:t>
-        </w:r>
-      </w:fldSimple>
+      <w:r>
+        <w:fldChar w:fldCharType="begin"/>
+      </w:r>
+      <w:r>
+        <w:instrText xml:space="preserve"> SEQ Figure \* ARABIC </w:instrText>
+      </w:r>
+      <w:r>
+        <w:fldChar w:fldCharType="separate"/>
+      </w:r>
+      <w:r>
+        <w:rPr>
+          <w:noProof/>
+        </w:rPr>
+        <w:t>9</w:t>
+      </w:r>
+      <w:r>
+        <w:rPr>
+          <w:noProof/>
+        </w:rPr>
+        <w:fldChar w:fldCharType="end"/>
+      </w:r>
     </w:p>
     <w:p>
       <w:pPr>
@@ -6209,8 +6330,6 @@
         </w:rPr>
         <w:t xml:space="preserve">        </w:t>
       </w:r>
-      <w:bookmarkStart w:id="16" w:name="_GoBack"/>
-      <w:bookmarkEnd w:id="16"/>
       <w:r>
         <w:rPr>
           <w:color w:val="FF0000"/>
@@ -6329,21 +6448,21 @@
         <w:rPr>
           <w:color w:val="FF0000"/>
         </w:rPr>
+        <w:t xml:space="preserve">            await LogError("Unknown Error.");</w:t>
+      </w:r>
+    </w:p>
+    <w:p>
+      <w:pPr>
+        <w:pStyle w:val="ppCode"/>
+        <w:rPr>
+          <w:color w:val="FF0000"/>
+        </w:rPr>
+      </w:pPr>
+      <w:r>
+        <w:rPr>
+          <w:color w:val="FF0000"/>
+        </w:rPr>
         <w:lastRenderedPageBreak/>
-        <w:t xml:space="preserve">            await LogError("Unknown Error.");</w:t>
-      </w:r>
-    </w:p>
-    <w:p>
-      <w:pPr>
-        <w:pStyle w:val="ppCode"/>
-        <w:rPr>
-          <w:color w:val="FF0000"/>
-        </w:rPr>
-      </w:pPr>
-      <w:r>
-        <w:rPr>
-          <w:color w:val="FF0000"/>
-        </w:rPr>
         <w:t xml:space="preserve">            return;</w:t>
       </w:r>
     </w:p>
@@ -6742,7 +6861,6 @@
         <w:rPr>
           <w:color w:val="FF0000"/>
         </w:rPr>
-        <w:lastRenderedPageBreak/>
         <w:t>}</w:t>
       </w:r>
     </w:p>
@@ -6755,6 +6873,7 @@
         </w:numPr>
       </w:pPr>
       <w:r>
+        <w:lastRenderedPageBreak/>
         <w:t>Send the message to the app service and await a response. Create a switch to handle potential issues with the status of the response.</w:t>
       </w:r>
     </w:p>
@@ -7783,15 +7902,15 @@
         <w:rPr>
           <w:color w:val="FF0000"/>
         </w:rPr>
+        <w:t xml:space="preserve">    &lt;/ListView&gt;</w:t>
+      </w:r>
+    </w:p>
+    <w:p>
+      <w:pPr>
+        <w:pStyle w:val="ppCode"/>
+      </w:pPr>
+      <w:r>
         <w:lastRenderedPageBreak/>
-        <w:t xml:space="preserve">    &lt;/ListView&gt;</w:t>
-      </w:r>
-    </w:p>
-    <w:p>
-      <w:pPr>
-        <w:pStyle w:val="ppCode"/>
-      </w:pPr>
-      <w:r>
         <w:t>&lt;/StackPanel&gt;</w:t>
       </w:r>
     </w:p>
@@ -7929,14 +8048,27 @@
       <w:r>
         <w:t xml:space="preserve">Figure </w:t>
       </w:r>
-      <w:fldSimple w:instr=" SEQ Figure \* ARABIC ">
-        <w:r>
-          <w:rPr>
-            <w:noProof/>
-          </w:rPr>
-          <w:t>10</w:t>
-        </w:r>
-      </w:fldSimple>
+      <w:r>
+        <w:fldChar w:fldCharType="begin"/>
+      </w:r>
+      <w:r>
+        <w:instrText xml:space="preserve"> SEQ Figure \* ARABIC </w:instrText>
+      </w:r>
+      <w:r>
+        <w:fldChar w:fldCharType="separate"/>
+      </w:r>
+      <w:r>
+        <w:rPr>
+          <w:noProof/>
+        </w:rPr>
+        <w:t>10</w:t>
+      </w:r>
+      <w:r>
+        <w:rPr>
+          <w:noProof/>
+        </w:rPr>
+        <w:fldChar w:fldCharType="end"/>
+      </w:r>
     </w:p>
     <w:p>
       <w:pPr>
@@ -8136,14 +8268,27 @@
       <w:r>
         <w:t xml:space="preserve">Figure </w:t>
       </w:r>
-      <w:fldSimple w:instr=" SEQ Figure \* ARABIC ">
-        <w:r>
-          <w:rPr>
-            <w:noProof/>
-          </w:rPr>
-          <w:t>11</w:t>
-        </w:r>
-      </w:fldSimple>
+      <w:r>
+        <w:fldChar w:fldCharType="begin"/>
+      </w:r>
+      <w:r>
+        <w:instrText xml:space="preserve"> SEQ Figure \* ARABIC </w:instrText>
+      </w:r>
+      <w:r>
+        <w:fldChar w:fldCharType="separate"/>
+      </w:r>
+      <w:r>
+        <w:rPr>
+          <w:noProof/>
+        </w:rPr>
+        <w:t>11</w:t>
+      </w:r>
+      <w:r>
+        <w:rPr>
+          <w:noProof/>
+        </w:rPr>
+        <w:fldChar w:fldCharType="end"/>
+      </w:r>
     </w:p>
     <w:p>
       <w:pPr>
@@ -8236,6 +8381,7 @@
         </w:placeholder>
         <w:text/>
       </w:sdtPr>
+      <w:sdtEndPr/>
       <w:sdtContent>
         <w:p>
           <w:pPr>
@@ -12641,6 +12787,7 @@
     <w:rsid w:val="00556AD3"/>
     <w:rsid w:val="006471EB"/>
     <w:rsid w:val="006F34F2"/>
+    <w:rsid w:val="00725DD9"/>
     <w:rsid w:val="00830D6F"/>
     <w:rsid w:val="00894145"/>
     <w:rsid w:val="008B13D1"/>
@@ -13407,7 +13554,7 @@
 </file>
 
 <file path=customXml/itemProps1.xml><?xml version="1.0" encoding="utf-8"?>
-<ds:datastoreItem xmlns:ds="http://schemas.openxmlformats.org/officeDocument/2006/customXml" ds:itemID="{75CF8471-783E-4E57-B2AB-C7A7B4DC51D3}">
+<ds:datastoreItem xmlns:ds="http://schemas.openxmlformats.org/officeDocument/2006/customXml" ds:itemID="{25005CCD-8405-4C10-85A7-26CA6F448780}">
   <ds:schemaRefs>
     <ds:schemaRef ds:uri="http://schemas.openxmlformats.org/officeDocument/2006/bibliography"/>
   </ds:schemaRefs>

</xml_diff>